<commit_message>
Modificado documento y añadido PDF
</commit_message>
<xml_diff>
--- a/HW4/Homework4_SebastianPedrosaGranadosGermanAlejoDominguez.docx
+++ b/HW4/Homework4_SebastianPedrosaGranadosGermanAlejoDominguez.docx
@@ -10,6 +10,7 @@
           <w:docPartUnique/>
         </w:docPartObj>
       </w:sdtPr>
+      <w:sdtEndPr/>
       <w:sdtContent>
         <w:p>
           <w:r>
@@ -356,6 +357,7 @@
                                   <w:dataBinding w:prefixMappings="xmlns:ns0='http://purl.org/dc/elements/1.1/' xmlns:ns1='http://schemas.openxmlformats.org/package/2006/metadata/core-properties' " w:xpath="/ns1:coreProperties[1]/ns0:creator[1]" w:storeItemID="{6C3C8BC8-F283-45AE-878A-BAB7291924A1}"/>
                                   <w:text/>
                                 </w:sdtPr>
+                                <w:sdtEndPr/>
                                 <w:sdtContent>
                                   <w:p>
                                     <w:pPr>
@@ -373,25 +375,7 @@
                                         <w:sz w:val="28"/>
                                         <w:szCs w:val="28"/>
                                       </w:rPr>
-                                      <w:t xml:space="preserve">Sebastian Pedrosa Granados y Germán </w:t>
-                                    </w:r>
-                                    <w:proofErr w:type="spellStart"/>
-                                    <w:r>
-                                      <w:rPr>
-                                        <w:color w:val="595959" w:themeColor="text1" w:themeTint="A6"/>
-                                        <w:sz w:val="28"/>
-                                        <w:szCs w:val="28"/>
-                                      </w:rPr>
-                                      <w:t>Alejo</w:t>
-                                    </w:r>
-                                    <w:proofErr w:type="spellEnd"/>
-                                    <w:r>
-                                      <w:rPr>
-                                        <w:color w:val="595959" w:themeColor="text1" w:themeTint="A6"/>
-                                        <w:sz w:val="28"/>
-                                        <w:szCs w:val="28"/>
-                                      </w:rPr>
-                                      <w:t xml:space="preserve"> Domínguez</w:t>
+                                      <w:t>Sebastian Pedrosa Granados y Germán Alejo Domínguez</w:t>
                                     </w:r>
                                   </w:p>
                                 </w:sdtContent>
@@ -420,6 +404,7 @@
                                     <w:dataBinding w:prefixMappings="xmlns:ns0='http://schemas.microsoft.com/office/2006/coverPageProps' " w:xpath="/ns0:CoverPageProperties[1]/ns0:CompanyEmail[1]" w:storeItemID="{55AF091B-3C7A-41E3-B477-F2FDAA23CFDA}"/>
                                     <w:text/>
                                   </w:sdtPr>
+                                  <w:sdtEndPr/>
                                   <w:sdtContent>
                                     <w:r>
                                       <w:rPr>
@@ -474,6 +459,7 @@
                             <w:dataBinding w:prefixMappings="xmlns:ns0='http://purl.org/dc/elements/1.1/' xmlns:ns1='http://schemas.openxmlformats.org/package/2006/metadata/core-properties' " w:xpath="/ns1:coreProperties[1]/ns0:creator[1]" w:storeItemID="{6C3C8BC8-F283-45AE-878A-BAB7291924A1}"/>
                             <w:text/>
                           </w:sdtPr>
+                          <w:sdtEndPr/>
                           <w:sdtContent>
                             <w:p>
                               <w:pPr>
@@ -491,25 +477,7 @@
                                   <w:sz w:val="28"/>
                                   <w:szCs w:val="28"/>
                                 </w:rPr>
-                                <w:t xml:space="preserve">Sebastian Pedrosa Granados y Germán </w:t>
-                              </w:r>
-                              <w:proofErr w:type="spellStart"/>
-                              <w:r>
-                                <w:rPr>
-                                  <w:color w:val="595959" w:themeColor="text1" w:themeTint="A6"/>
-                                  <w:sz w:val="28"/>
-                                  <w:szCs w:val="28"/>
-                                </w:rPr>
-                                <w:t>Alejo</w:t>
-                              </w:r>
-                              <w:proofErr w:type="spellEnd"/>
-                              <w:r>
-                                <w:rPr>
-                                  <w:color w:val="595959" w:themeColor="text1" w:themeTint="A6"/>
-                                  <w:sz w:val="28"/>
-                                  <w:szCs w:val="28"/>
-                                </w:rPr>
-                                <w:t xml:space="preserve"> Domínguez</w:t>
+                                <w:t>Sebastian Pedrosa Granados y Germán Alejo Domínguez</w:t>
                               </w:r>
                             </w:p>
                           </w:sdtContent>
@@ -538,6 +506,7 @@
                               <w:dataBinding w:prefixMappings="xmlns:ns0='http://schemas.microsoft.com/office/2006/coverPageProps' " w:xpath="/ns0:CoverPageProperties[1]/ns0:CompanyEmail[1]" w:storeItemID="{55AF091B-3C7A-41E3-B477-F2FDAA23CFDA}"/>
                               <w:text/>
                             </w:sdtPr>
+                            <w:sdtEndPr/>
                             <w:sdtContent>
                               <w:r>
                                 <w:rPr>
@@ -631,23 +600,13 @@
                                     <w:szCs w:val="28"/>
                                   </w:rPr>
                                 </w:pPr>
-                                <w:proofErr w:type="spellStart"/>
                                 <w:r>
                                   <w:rPr>
                                     <w:color w:val="4472C4" w:themeColor="accent1"/>
                                     <w:sz w:val="28"/>
                                     <w:szCs w:val="28"/>
                                   </w:rPr>
-                                  <w:t>Descripción</w:t>
-                                </w:r>
-                                <w:proofErr w:type="spellEnd"/>
-                                <w:r>
-                                  <w:rPr>
-                                    <w:color w:val="4472C4" w:themeColor="accent1"/>
-                                    <w:sz w:val="28"/>
-                                    <w:szCs w:val="28"/>
-                                  </w:rPr>
-                                  <w:t xml:space="preserve"> breve</w:t>
+                                  <w:t>Descripción breve</w:t>
                                 </w:r>
                               </w:p>
                               <w:sdt>
@@ -663,6 +622,7 @@
                                   <w:dataBinding w:prefixMappings="xmlns:ns0='http://schemas.microsoft.com/office/2006/coverPageProps' " w:xpath="/ns0:CoverPageProperties[1]/ns0:Abstract[1]" w:storeItemID="{55AF091B-3C7A-41E3-B477-F2FDAA23CFDA}"/>
                                   <w:text w:multiLine="1"/>
                                 </w:sdtPr>
+                                <w:sdtEndPr/>
                                 <w:sdtContent>
                                   <w:p>
                                     <w:pPr>
@@ -674,131 +634,13 @@
                                         <w:szCs w:val="20"/>
                                       </w:rPr>
                                     </w:pPr>
-                                    <w:proofErr w:type="spellStart"/>
                                     <w:r>
                                       <w:rPr>
                                         <w:color w:val="595959" w:themeColor="text1" w:themeTint="A6"/>
                                         <w:sz w:val="20"/>
                                         <w:szCs w:val="20"/>
                                       </w:rPr>
-                                      <w:t>En</w:t>
-                                    </w:r>
-                                    <w:proofErr w:type="spellEnd"/>
-                                    <w:r>
-                                      <w:rPr>
-                                        <w:color w:val="595959" w:themeColor="text1" w:themeTint="A6"/>
-                                        <w:sz w:val="20"/>
-                                        <w:szCs w:val="20"/>
-                                      </w:rPr>
-                                      <w:t xml:space="preserve"> </w:t>
-                                    </w:r>
-                                    <w:proofErr w:type="spellStart"/>
-                                    <w:r>
-                                      <w:rPr>
-                                        <w:color w:val="595959" w:themeColor="text1" w:themeTint="A6"/>
-                                        <w:sz w:val="20"/>
-                                        <w:szCs w:val="20"/>
-                                      </w:rPr>
-                                      <w:t>este</w:t>
-                                    </w:r>
-                                    <w:proofErr w:type="spellEnd"/>
-                                    <w:r>
-                                      <w:rPr>
-                                        <w:color w:val="595959" w:themeColor="text1" w:themeTint="A6"/>
-                                        <w:sz w:val="20"/>
-                                        <w:szCs w:val="20"/>
-                                      </w:rPr>
-                                      <w:t xml:space="preserve"> document se </w:t>
-                                    </w:r>
-                                    <w:proofErr w:type="spellStart"/>
-                                    <w:r>
-                                      <w:rPr>
-                                        <w:color w:val="595959" w:themeColor="text1" w:themeTint="A6"/>
-                                        <w:sz w:val="20"/>
-                                        <w:szCs w:val="20"/>
-                                      </w:rPr>
-                                      <w:t>resuelven</w:t>
-                                    </w:r>
-                                    <w:proofErr w:type="spellEnd"/>
-                                    <w:r>
-                                      <w:rPr>
-                                        <w:color w:val="595959" w:themeColor="text1" w:themeTint="A6"/>
-                                        <w:sz w:val="20"/>
-                                        <w:szCs w:val="20"/>
-                                      </w:rPr>
-                                      <w:t xml:space="preserve"> las </w:t>
-                                    </w:r>
-                                    <w:proofErr w:type="spellStart"/>
-                                    <w:r>
-                                      <w:rPr>
-                                        <w:color w:val="595959" w:themeColor="text1" w:themeTint="A6"/>
-                                        <w:sz w:val="20"/>
-                                        <w:szCs w:val="20"/>
-                                      </w:rPr>
-                                      <w:t>cuestiones</w:t>
-                                    </w:r>
-                                    <w:proofErr w:type="spellEnd"/>
-                                    <w:r>
-                                      <w:rPr>
-                                        <w:color w:val="595959" w:themeColor="text1" w:themeTint="A6"/>
-                                        <w:sz w:val="20"/>
-                                        <w:szCs w:val="20"/>
-                                      </w:rPr>
-                                      <w:t xml:space="preserve"> </w:t>
-                                    </w:r>
-                                    <w:proofErr w:type="spellStart"/>
-                                    <w:r>
-                                      <w:rPr>
-                                        <w:color w:val="595959" w:themeColor="text1" w:themeTint="A6"/>
-                                        <w:sz w:val="20"/>
-                                        <w:szCs w:val="20"/>
-                                      </w:rPr>
-                                      <w:t>relativas</w:t>
-                                    </w:r>
-                                    <w:proofErr w:type="spellEnd"/>
-                                    <w:r>
-                                      <w:rPr>
-                                        <w:color w:val="595959" w:themeColor="text1" w:themeTint="A6"/>
-                                        <w:sz w:val="20"/>
-                                        <w:szCs w:val="20"/>
-                                      </w:rPr>
-                                      <w:t xml:space="preserve"> al 4º Homework de la </w:t>
-                                    </w:r>
-                                    <w:proofErr w:type="spellStart"/>
-                                    <w:r>
-                                      <w:rPr>
-                                        <w:color w:val="595959" w:themeColor="text1" w:themeTint="A6"/>
-                                        <w:sz w:val="20"/>
-                                        <w:szCs w:val="20"/>
-                                      </w:rPr>
-                                      <w:t>asignatura</w:t>
-                                    </w:r>
-                                    <w:proofErr w:type="spellEnd"/>
-                                    <w:r>
-                                      <w:rPr>
-                                        <w:color w:val="595959" w:themeColor="text1" w:themeTint="A6"/>
-                                        <w:sz w:val="20"/>
-                                        <w:szCs w:val="20"/>
-                                      </w:rPr>
-                                      <w:t xml:space="preserve"> de </w:t>
-                                    </w:r>
-                                    <w:proofErr w:type="spellStart"/>
-                                    <w:r>
-                                      <w:rPr>
-                                        <w:color w:val="595959" w:themeColor="text1" w:themeTint="A6"/>
-                                        <w:sz w:val="20"/>
-                                        <w:szCs w:val="20"/>
-                                      </w:rPr>
-                                      <w:t>Inteligencia</w:t>
-                                    </w:r>
-                                    <w:proofErr w:type="spellEnd"/>
-                                    <w:r>
-                                      <w:rPr>
-                                        <w:color w:val="595959" w:themeColor="text1" w:themeTint="A6"/>
-                                        <w:sz w:val="20"/>
-                                        <w:szCs w:val="20"/>
-                                      </w:rPr>
-                                      <w:t xml:space="preserve"> Artificial.</w:t>
+                                      <w:t>En este document se resuelven las cuestiones relativas al 4º Homework de la asignatura de Inteligencia Artificial.</w:t>
                                     </w:r>
                                   </w:p>
                                 </w:sdtContent>
@@ -838,23 +680,13 @@
                               <w:szCs w:val="28"/>
                             </w:rPr>
                           </w:pPr>
-                          <w:proofErr w:type="spellStart"/>
                           <w:r>
                             <w:rPr>
                               <w:color w:val="4472C4" w:themeColor="accent1"/>
                               <w:sz w:val="28"/>
                               <w:szCs w:val="28"/>
                             </w:rPr>
-                            <w:t>Descripción</w:t>
-                          </w:r>
-                          <w:proofErr w:type="spellEnd"/>
-                          <w:r>
-                            <w:rPr>
-                              <w:color w:val="4472C4" w:themeColor="accent1"/>
-                              <w:sz w:val="28"/>
-                              <w:szCs w:val="28"/>
-                            </w:rPr>
-                            <w:t xml:space="preserve"> breve</w:t>
+                            <w:t>Descripción breve</w:t>
                           </w:r>
                         </w:p>
                         <w:sdt>
@@ -870,6 +702,7 @@
                             <w:dataBinding w:prefixMappings="xmlns:ns0='http://schemas.microsoft.com/office/2006/coverPageProps' " w:xpath="/ns0:CoverPageProperties[1]/ns0:Abstract[1]" w:storeItemID="{55AF091B-3C7A-41E3-B477-F2FDAA23CFDA}"/>
                             <w:text w:multiLine="1"/>
                           </w:sdtPr>
+                          <w:sdtEndPr/>
                           <w:sdtContent>
                             <w:p>
                               <w:pPr>
@@ -881,131 +714,13 @@
                                   <w:szCs w:val="20"/>
                                 </w:rPr>
                               </w:pPr>
-                              <w:proofErr w:type="spellStart"/>
                               <w:r>
                                 <w:rPr>
                                   <w:color w:val="595959" w:themeColor="text1" w:themeTint="A6"/>
                                   <w:sz w:val="20"/>
                                   <w:szCs w:val="20"/>
                                 </w:rPr>
-                                <w:t>En</w:t>
-                              </w:r>
-                              <w:proofErr w:type="spellEnd"/>
-                              <w:r>
-                                <w:rPr>
-                                  <w:color w:val="595959" w:themeColor="text1" w:themeTint="A6"/>
-                                  <w:sz w:val="20"/>
-                                  <w:szCs w:val="20"/>
-                                </w:rPr>
-                                <w:t xml:space="preserve"> </w:t>
-                              </w:r>
-                              <w:proofErr w:type="spellStart"/>
-                              <w:r>
-                                <w:rPr>
-                                  <w:color w:val="595959" w:themeColor="text1" w:themeTint="A6"/>
-                                  <w:sz w:val="20"/>
-                                  <w:szCs w:val="20"/>
-                                </w:rPr>
-                                <w:t>este</w:t>
-                              </w:r>
-                              <w:proofErr w:type="spellEnd"/>
-                              <w:r>
-                                <w:rPr>
-                                  <w:color w:val="595959" w:themeColor="text1" w:themeTint="A6"/>
-                                  <w:sz w:val="20"/>
-                                  <w:szCs w:val="20"/>
-                                </w:rPr>
-                                <w:t xml:space="preserve"> document se </w:t>
-                              </w:r>
-                              <w:proofErr w:type="spellStart"/>
-                              <w:r>
-                                <w:rPr>
-                                  <w:color w:val="595959" w:themeColor="text1" w:themeTint="A6"/>
-                                  <w:sz w:val="20"/>
-                                  <w:szCs w:val="20"/>
-                                </w:rPr>
-                                <w:t>resuelven</w:t>
-                              </w:r>
-                              <w:proofErr w:type="spellEnd"/>
-                              <w:r>
-                                <w:rPr>
-                                  <w:color w:val="595959" w:themeColor="text1" w:themeTint="A6"/>
-                                  <w:sz w:val="20"/>
-                                  <w:szCs w:val="20"/>
-                                </w:rPr>
-                                <w:t xml:space="preserve"> las </w:t>
-                              </w:r>
-                              <w:proofErr w:type="spellStart"/>
-                              <w:r>
-                                <w:rPr>
-                                  <w:color w:val="595959" w:themeColor="text1" w:themeTint="A6"/>
-                                  <w:sz w:val="20"/>
-                                  <w:szCs w:val="20"/>
-                                </w:rPr>
-                                <w:t>cuestiones</w:t>
-                              </w:r>
-                              <w:proofErr w:type="spellEnd"/>
-                              <w:r>
-                                <w:rPr>
-                                  <w:color w:val="595959" w:themeColor="text1" w:themeTint="A6"/>
-                                  <w:sz w:val="20"/>
-                                  <w:szCs w:val="20"/>
-                                </w:rPr>
-                                <w:t xml:space="preserve"> </w:t>
-                              </w:r>
-                              <w:proofErr w:type="spellStart"/>
-                              <w:r>
-                                <w:rPr>
-                                  <w:color w:val="595959" w:themeColor="text1" w:themeTint="A6"/>
-                                  <w:sz w:val="20"/>
-                                  <w:szCs w:val="20"/>
-                                </w:rPr>
-                                <w:t>relativas</w:t>
-                              </w:r>
-                              <w:proofErr w:type="spellEnd"/>
-                              <w:r>
-                                <w:rPr>
-                                  <w:color w:val="595959" w:themeColor="text1" w:themeTint="A6"/>
-                                  <w:sz w:val="20"/>
-                                  <w:szCs w:val="20"/>
-                                </w:rPr>
-                                <w:t xml:space="preserve"> al 4º Homework de la </w:t>
-                              </w:r>
-                              <w:proofErr w:type="spellStart"/>
-                              <w:r>
-                                <w:rPr>
-                                  <w:color w:val="595959" w:themeColor="text1" w:themeTint="A6"/>
-                                  <w:sz w:val="20"/>
-                                  <w:szCs w:val="20"/>
-                                </w:rPr>
-                                <w:t>asignatura</w:t>
-                              </w:r>
-                              <w:proofErr w:type="spellEnd"/>
-                              <w:r>
-                                <w:rPr>
-                                  <w:color w:val="595959" w:themeColor="text1" w:themeTint="A6"/>
-                                  <w:sz w:val="20"/>
-                                  <w:szCs w:val="20"/>
-                                </w:rPr>
-                                <w:t xml:space="preserve"> de </w:t>
-                              </w:r>
-                              <w:proofErr w:type="spellStart"/>
-                              <w:r>
-                                <w:rPr>
-                                  <w:color w:val="595959" w:themeColor="text1" w:themeTint="A6"/>
-                                  <w:sz w:val="20"/>
-                                  <w:szCs w:val="20"/>
-                                </w:rPr>
-                                <w:t>Inteligencia</w:t>
-                              </w:r>
-                              <w:proofErr w:type="spellEnd"/>
-                              <w:r>
-                                <w:rPr>
-                                  <w:color w:val="595959" w:themeColor="text1" w:themeTint="A6"/>
-                                  <w:sz w:val="20"/>
-                                  <w:szCs w:val="20"/>
-                                </w:rPr>
-                                <w:t xml:space="preserve"> Artificial.</w:t>
+                                <w:t>En este document se resuelven las cuestiones relativas al 4º Homework de la asignatura de Inteligencia Artificial.</w:t>
                               </w:r>
                             </w:p>
                           </w:sdtContent>
@@ -1145,6 +860,7 @@
                                     <w:dataBinding w:prefixMappings="xmlns:ns0='http://purl.org/dc/elements/1.1/' xmlns:ns1='http://schemas.openxmlformats.org/package/2006/metadata/core-properties' " w:xpath="/ns1:coreProperties[1]/ns0:subject[1]" w:storeItemID="{6C3C8BC8-F283-45AE-878A-BAB7291924A1}"/>
                                     <w:text/>
                                   </w:sdtPr>
+                                  <w:sdtEndPr/>
                                   <w:sdtContent>
                                     <w:r>
                                       <w:rPr>
@@ -1154,7 +870,6 @@
                                       </w:rPr>
                                       <w:t xml:space="preserve">Búsquedas en AIMA-Java y herramienta </w:t>
                                     </w:r>
-                                    <w:proofErr w:type="spellStart"/>
                                     <w:r>
                                       <w:rPr>
                                         <w:color w:val="404040" w:themeColor="text1" w:themeTint="BF"/>
@@ -1163,7 +878,6 @@
                                       </w:rPr>
                                       <w:t>Search</w:t>
                                     </w:r>
-                                    <w:proofErr w:type="spellEnd"/>
                                   </w:sdtContent>
                                 </w:sdt>
                                 <w:r>
@@ -1264,6 +978,7 @@
                               <w:dataBinding w:prefixMappings="xmlns:ns0='http://purl.org/dc/elements/1.1/' xmlns:ns1='http://schemas.openxmlformats.org/package/2006/metadata/core-properties' " w:xpath="/ns1:coreProperties[1]/ns0:subject[1]" w:storeItemID="{6C3C8BC8-F283-45AE-878A-BAB7291924A1}"/>
                               <w:text/>
                             </w:sdtPr>
+                            <w:sdtEndPr/>
                             <w:sdtContent>
                               <w:r>
                                 <w:rPr>
@@ -1273,7 +988,6 @@
                                 </w:rPr>
                                 <w:t xml:space="preserve">Búsquedas en AIMA-Java y herramienta </w:t>
                               </w:r>
-                              <w:proofErr w:type="spellStart"/>
                               <w:r>
                                 <w:rPr>
                                   <w:color w:val="404040" w:themeColor="text1" w:themeTint="BF"/>
@@ -1282,7 +996,6 @@
                                 </w:rPr>
                                 <w:t>Search</w:t>
                               </w:r>
-                              <w:proofErr w:type="spellEnd"/>
                             </w:sdtContent>
                           </w:sdt>
                           <w:r>
@@ -1313,6 +1026,15 @@
     <w:p/>
     <w:sdt>
       <w:sdtPr>
+        <w:rPr>
+          <w:rFonts w:asciiTheme="minorHAnsi" w:eastAsiaTheme="minorHAnsi" w:hAnsiTheme="minorHAnsi" w:cstheme="minorBidi"/>
+          <w:b w:val="0"/>
+          <w:bCs w:val="0"/>
+          <w:color w:val="auto"/>
+          <w:sz w:val="24"/>
+          <w:szCs w:val="24"/>
+          <w:lang w:eastAsia="en-US"/>
+        </w:rPr>
         <w:id w:val="908186180"/>
         <w:docPartObj>
           <w:docPartGallery w:val="Table of Contents"/>
@@ -1321,12 +1043,7 @@
       </w:sdtPr>
       <w:sdtEndPr>
         <w:rPr>
-          <w:rFonts w:asciiTheme="minorHAnsi" w:eastAsiaTheme="minorHAnsi" w:hAnsiTheme="minorHAnsi" w:cstheme="minorBidi"/>
           <w:noProof/>
-          <w:color w:val="auto"/>
-          <w:sz w:val="24"/>
-          <w:szCs w:val="24"/>
-          <w:lang w:eastAsia="en-US"/>
         </w:rPr>
       </w:sdtEndPr>
       <w:sdtContent>
@@ -2045,22 +1762,13 @@
         <w:t>1.</w:t>
       </w:r>
       <w:r>
+        <w:t xml:space="preserve"> Utilizar las técnicas de búsqueda no informada vistas en clases</w:t>
+      </w:r>
+      <w:r>
         <w:t xml:space="preserve"> </w:t>
       </w:r>
       <w:r>
-        <w:t>Utilizar las técnicas de búsqueda no informada vistas en clases</w:t>
-      </w:r>
-      <w:r>
-        <w:t xml:space="preserve"> </w:t>
-      </w:r>
-      <w:r>
-        <w:t>de teoría que</w:t>
-      </w:r>
-      <w:r>
-        <w:t xml:space="preserve"> </w:t>
-      </w:r>
-      <w:r>
-        <w:t>estén incluidas en AIMA y mostrar los resultados</w:t>
+        <w:t>de teoría que estén incluidas en AIMA y mostrar los resultados</w:t>
       </w:r>
       <w:r>
         <w:t xml:space="preserve"> </w:t>
@@ -2205,13 +1913,7 @@
         <w:t xml:space="preserve"> pero</w:t>
       </w:r>
       <w:r>
-        <w:t xml:space="preserve"> no hay </w:t>
-      </w:r>
-      <w:r>
-        <w:t>ningún</w:t>
-      </w:r>
-      <w:r>
-        <w:t xml:space="preserve"> punto recorrido</w:t>
+        <w:t xml:space="preserve"> no hay ningún punto recorrido</w:t>
       </w:r>
       <w:r>
         <w:t xml:space="preserve"> en el inicio.</w:t>
@@ -2337,75 +2039,21 @@
         <w:rPr>
           <w:rFonts w:ascii="Arial" w:hAnsi="Arial" w:cs="Arial"/>
         </w:rPr>
-        <w:t xml:space="preserve">DOWN: </w:t>
-      </w:r>
+        <w:t xml:space="preserve">DOWN: moverse hacia abajo en el laberinto, situándose dentro en la misma posición </w:t>
+      </w:r>
+      <w:proofErr w:type="gramStart"/>
       <w:r>
         <w:rPr>
           <w:rFonts w:ascii="Arial" w:hAnsi="Arial" w:cs="Arial"/>
         </w:rPr>
-        <w:t xml:space="preserve">moverse hacia </w:t>
-      </w:r>
+        <w:t>fila</w:t>
+      </w:r>
+      <w:proofErr w:type="gramEnd"/>
       <w:r>
         <w:rPr>
           <w:rFonts w:ascii="Arial" w:hAnsi="Arial" w:cs="Arial"/>
         </w:rPr>
-        <w:t>abajo</w:t>
-      </w:r>
-      <w:r>
-        <w:rPr>
-          <w:rFonts w:ascii="Arial" w:hAnsi="Arial" w:cs="Arial"/>
-        </w:rPr>
-        <w:t xml:space="preserve"> en el laberinto, situándose dentro en la misma posición </w:t>
-      </w:r>
-      <w:proofErr w:type="gramStart"/>
-      <w:r>
-        <w:rPr>
-          <w:rFonts w:ascii="Arial" w:hAnsi="Arial" w:cs="Arial"/>
-        </w:rPr>
-        <w:t>fila</w:t>
-      </w:r>
-      <w:proofErr w:type="gramEnd"/>
-      <w:r>
-        <w:rPr>
-          <w:rFonts w:ascii="Arial" w:hAnsi="Arial" w:cs="Arial"/>
-        </w:rPr>
-        <w:t xml:space="preserve"> pero en una posición </w:t>
-      </w:r>
-      <w:r>
-        <w:rPr>
-          <w:rFonts w:ascii="Arial" w:hAnsi="Arial" w:cs="Arial"/>
-        </w:rPr>
-        <w:t>superior</w:t>
-      </w:r>
-      <w:r>
-        <w:rPr>
-          <w:rFonts w:ascii="Arial" w:hAnsi="Arial" w:cs="Arial"/>
-        </w:rPr>
-        <w:t xml:space="preserve"> de columna siempre y cuando el valor de la columna sea </w:t>
-      </w:r>
-      <w:r>
-        <w:rPr>
-          <w:rFonts w:ascii="Arial" w:hAnsi="Arial" w:cs="Arial"/>
-        </w:rPr>
-        <w:t>inferior</w:t>
-      </w:r>
-      <w:r>
-        <w:rPr>
-          <w:rFonts w:ascii="Arial" w:hAnsi="Arial" w:cs="Arial"/>
-        </w:rPr>
-        <w:t xml:space="preserve"> a</w:t>
-      </w:r>
-      <w:r>
-        <w:rPr>
-          <w:rFonts w:ascii="Arial" w:hAnsi="Arial" w:cs="Arial"/>
-        </w:rPr>
-        <w:t>l tamaño total del vector columna</w:t>
-      </w:r>
-      <w:r>
-        <w:rPr>
-          <w:rFonts w:ascii="Arial" w:hAnsi="Arial" w:cs="Arial"/>
-        </w:rPr>
-        <w:t>.</w:t>
+        <w:t xml:space="preserve"> pero en una posición superior de columna siempre y cuando el valor de la columna sea inferior al tamaño total del vector columna.</w:t>
       </w:r>
     </w:p>
     <w:p>
@@ -2424,99 +2072,21 @@
         <w:rPr>
           <w:rFonts w:ascii="Arial" w:hAnsi="Arial" w:cs="Arial"/>
         </w:rPr>
-        <w:t xml:space="preserve">RIGHT: </w:t>
-      </w:r>
+        <w:t xml:space="preserve">RIGHT: moverse hacia la derecha en el laberinto, situándose dentro en la misma posición </w:t>
+      </w:r>
+      <w:proofErr w:type="gramStart"/>
       <w:r>
         <w:rPr>
           <w:rFonts w:ascii="Arial" w:hAnsi="Arial" w:cs="Arial"/>
         </w:rPr>
-        <w:t xml:space="preserve">moverse hacia </w:t>
-      </w:r>
+        <w:t>columna</w:t>
+      </w:r>
+      <w:proofErr w:type="gramEnd"/>
       <w:r>
         <w:rPr>
           <w:rFonts w:ascii="Arial" w:hAnsi="Arial" w:cs="Arial"/>
         </w:rPr>
-        <w:t>la derecha</w:t>
-      </w:r>
-      <w:r>
-        <w:rPr>
-          <w:rFonts w:ascii="Arial" w:hAnsi="Arial" w:cs="Arial"/>
-        </w:rPr>
-        <w:t xml:space="preserve"> en el laberinto, situándose dentro en la misma posición </w:t>
-      </w:r>
-      <w:proofErr w:type="gramStart"/>
-      <w:r>
-        <w:rPr>
-          <w:rFonts w:ascii="Arial" w:hAnsi="Arial" w:cs="Arial"/>
-        </w:rPr>
-        <w:t>columna</w:t>
-      </w:r>
-      <w:proofErr w:type="gramEnd"/>
-      <w:r>
-        <w:rPr>
-          <w:rFonts w:ascii="Arial" w:hAnsi="Arial" w:cs="Arial"/>
-        </w:rPr>
-        <w:t xml:space="preserve"> pero en una posición </w:t>
-      </w:r>
-      <w:r>
-        <w:rPr>
-          <w:rFonts w:ascii="Arial" w:hAnsi="Arial" w:cs="Arial"/>
-        </w:rPr>
-        <w:t>superior</w:t>
-      </w:r>
-      <w:r>
-        <w:rPr>
-          <w:rFonts w:ascii="Arial" w:hAnsi="Arial" w:cs="Arial"/>
-        </w:rPr>
-        <w:t xml:space="preserve"> de </w:t>
-      </w:r>
-      <w:r>
-        <w:rPr>
-          <w:rFonts w:ascii="Arial" w:hAnsi="Arial" w:cs="Arial"/>
-        </w:rPr>
-        <w:t>fila</w:t>
-      </w:r>
-      <w:r>
-        <w:rPr>
-          <w:rFonts w:ascii="Arial" w:hAnsi="Arial" w:cs="Arial"/>
-        </w:rPr>
-        <w:t xml:space="preserve"> siempre y cuando el valor de la </w:t>
-      </w:r>
-      <w:r>
-        <w:rPr>
-          <w:rFonts w:ascii="Arial" w:hAnsi="Arial" w:cs="Arial"/>
-        </w:rPr>
-        <w:t>fila</w:t>
-      </w:r>
-      <w:r>
-        <w:rPr>
-          <w:rFonts w:ascii="Arial" w:hAnsi="Arial" w:cs="Arial"/>
-        </w:rPr>
-        <w:t xml:space="preserve"> sea </w:t>
-      </w:r>
-      <w:r>
-        <w:rPr>
-          <w:rFonts w:ascii="Arial" w:hAnsi="Arial" w:cs="Arial"/>
-        </w:rPr>
-        <w:t>inferior</w:t>
-      </w:r>
-      <w:r>
-        <w:rPr>
-          <w:rFonts w:ascii="Arial" w:hAnsi="Arial" w:cs="Arial"/>
-        </w:rPr>
-        <w:t xml:space="preserve"> a</w:t>
-      </w:r>
-      <w:r>
-        <w:rPr>
-          <w:rFonts w:ascii="Arial" w:hAnsi="Arial" w:cs="Arial"/>
-        </w:rPr>
-        <w:t>l tamaño del vector fila</w:t>
-      </w:r>
-      <w:r>
-        <w:rPr>
-          <w:rFonts w:ascii="Arial" w:hAnsi="Arial" w:cs="Arial"/>
-        </w:rPr>
-        <w:t>.</w:t>
+        <w:t xml:space="preserve"> pero en una posición superior de fila siempre y cuando el valor de la fila sea inferior al tamaño del vector fila.</w:t>
       </w:r>
     </w:p>
     <w:p>
@@ -2535,63 +2105,21 @@
         <w:rPr>
           <w:rFonts w:ascii="Arial" w:hAnsi="Arial" w:cs="Arial"/>
         </w:rPr>
-        <w:t xml:space="preserve">LEFT: </w:t>
-      </w:r>
+        <w:t xml:space="preserve">LEFT: moverse hacia la izquierda en el laberinto, situándose dentro en la misma posición </w:t>
+      </w:r>
+      <w:proofErr w:type="gramStart"/>
       <w:r>
         <w:rPr>
           <w:rFonts w:ascii="Arial" w:hAnsi="Arial" w:cs="Arial"/>
         </w:rPr>
-        <w:t xml:space="preserve">moverse hacia </w:t>
-      </w:r>
+        <w:t>columna</w:t>
+      </w:r>
+      <w:proofErr w:type="gramEnd"/>
       <w:r>
         <w:rPr>
           <w:rFonts w:ascii="Arial" w:hAnsi="Arial" w:cs="Arial"/>
         </w:rPr>
-        <w:t>la izquierda</w:t>
-      </w:r>
-      <w:r>
-        <w:rPr>
-          <w:rFonts w:ascii="Arial" w:hAnsi="Arial" w:cs="Arial"/>
-        </w:rPr>
-        <w:t xml:space="preserve"> en el laberinto, situándose dentro en la misma posición </w:t>
-      </w:r>
-      <w:proofErr w:type="gramStart"/>
-      <w:r>
-        <w:rPr>
-          <w:rFonts w:ascii="Arial" w:hAnsi="Arial" w:cs="Arial"/>
-        </w:rPr>
-        <w:t>columna</w:t>
-      </w:r>
-      <w:proofErr w:type="gramEnd"/>
-      <w:r>
-        <w:rPr>
-          <w:rFonts w:ascii="Arial" w:hAnsi="Arial" w:cs="Arial"/>
-        </w:rPr>
-        <w:t xml:space="preserve"> pero en una posición inferior de </w:t>
-      </w:r>
-      <w:r>
-        <w:rPr>
-          <w:rFonts w:ascii="Arial" w:hAnsi="Arial" w:cs="Arial"/>
-        </w:rPr>
-        <w:t>fila</w:t>
-      </w:r>
-      <w:r>
-        <w:rPr>
-          <w:rFonts w:ascii="Arial" w:hAnsi="Arial" w:cs="Arial"/>
-        </w:rPr>
-        <w:t xml:space="preserve"> siempre y cuando el valor de la </w:t>
-      </w:r>
-      <w:r>
-        <w:rPr>
-          <w:rFonts w:ascii="Arial" w:hAnsi="Arial" w:cs="Arial"/>
-        </w:rPr>
-        <w:t>fila</w:t>
-      </w:r>
-      <w:r>
-        <w:rPr>
-          <w:rFonts w:ascii="Arial" w:hAnsi="Arial" w:cs="Arial"/>
-        </w:rPr>
-        <w:t xml:space="preserve"> sea superior a 0.</w:t>
+        <w:t xml:space="preserve"> pero en una posición inferior de fila siempre y cuando el valor de la fila sea superior a 0.</w:t>
       </w:r>
     </w:p>
     <w:p>
@@ -2978,28 +2506,7 @@
       <w:bookmarkStart w:id="3" w:name="_Toc59292209"/>
       <w:r>
         <w:lastRenderedPageBreak/>
-        <w:t xml:space="preserve">1.3. </w:t>
-      </w:r>
-      <w:r>
-        <w:t>¿Qué criterio</w:t>
-      </w:r>
-      <w:r>
-        <w:t xml:space="preserve"> </w:t>
-      </w:r>
-      <w:r>
-        <w:t>sigue AIMA a la hora de elegir el camino a seguir en la búsqueda en</w:t>
-      </w:r>
-      <w:r>
-        <w:t xml:space="preserve"> </w:t>
-      </w:r>
-      <w:r>
-        <w:t>profundidad y en anchura? (Esta cuestión se refiere al orden de expansión de</w:t>
-      </w:r>
-      <w:r>
-        <w:t xml:space="preserve"> </w:t>
-      </w:r>
-      <w:r>
-        <w:t>los nodos hijos)</w:t>
+        <w:t>1.3. ¿Qué criterio sigue AIMA a la hora de elegir el camino a seguir en la búsqueda en profundidad y en anchura? (Esta cuestión se refiere al orden de expansión de los nodos hijos)</w:t>
       </w:r>
       <w:bookmarkEnd w:id="3"/>
     </w:p>
@@ -3016,22 +2523,7 @@
       </w:pPr>
       <w:bookmarkStart w:id="4" w:name="_Toc59292210"/>
       <w:r>
-        <w:t xml:space="preserve">2.  </w:t>
-      </w:r>
-      <w:r>
-        <w:t>Implementar dos funciones heurísticas admisibles e indicar cuál debería</w:t>
-      </w:r>
-      <w:r>
-        <w:t xml:space="preserve"> </w:t>
-      </w:r>
-      <w:r>
-        <w:t>funcionar mejor. Además, emplearlas en las búsquedas informadas indicadas</w:t>
-      </w:r>
-      <w:r>
-        <w:t xml:space="preserve"> </w:t>
-      </w:r>
-      <w:r>
-        <w:t>en el tema correspondiente y mostrar los resultados obtenidos.</w:t>
+        <w:t>2.  Implementar dos funciones heurísticas admisibles e indicar cuál debería funcionar mejor. Además, emplearlas en las búsquedas informadas indicadas en el tema correspondiente y mostrar los resultados obtenidos.</w:t>
       </w:r>
       <w:bookmarkEnd w:id="4"/>
     </w:p>
@@ -3380,17 +2872,8 @@
           <w:b/>
           <w:bCs/>
         </w:rPr>
-        <w:t xml:space="preserve">[i][j] == ' </w:t>
-      </w:r>
-      <w:proofErr w:type="gramStart"/>
-      <w:r>
-        <w:rPr>
-          <w:b/>
-          <w:bCs/>
-        </w:rPr>
-        <w:t>'){</w:t>
-      </w:r>
-      <w:proofErr w:type="gramEnd"/>
+        <w:t>[i][j] == ' '){</w:t>
+      </w:r>
     </w:p>
     <w:p>
       <w:pPr>
@@ -3588,10 +3071,7 @@
       <w:bookmarkStart w:id="8" w:name="_Toc59292214"/>
       <w:r>
         <w:lastRenderedPageBreak/>
-        <w:t xml:space="preserve">3. </w:t>
-      </w:r>
-      <w:r>
-        <w:t xml:space="preserve">Crear con la herramienta </w:t>
+        <w:t xml:space="preserve">3. Crear con la herramienta </w:t>
       </w:r>
       <w:proofErr w:type="spellStart"/>
       <w:r>
@@ -3599,13 +3079,7 @@
       </w:r>
       <w:proofErr w:type="spellEnd"/>
       <w:r>
-        <w:t xml:space="preserve"> el espacio de búsqueda sobre el que se</w:t>
-      </w:r>
-      <w:r>
-        <w:t xml:space="preserve"> </w:t>
-      </w:r>
-      <w:r>
-        <w:t>podrán realizar los posibles recorridos para el siguiente ejemplo de laberinto.</w:t>
+        <w:t xml:space="preserve"> el espacio de búsqueda sobre el que se podrán realizar los posibles recorridos para el siguiente ejemplo de laberinto.</w:t>
       </w:r>
       <w:bookmarkEnd w:id="8"/>
     </w:p>
@@ -3614,15 +3088,17 @@
       <w:pPr>
         <w:jc w:val="center"/>
       </w:pPr>
+    </w:p>
+    <w:p>
       <w:r>
         <w:rPr>
           <w:noProof/>
         </w:rPr>
         <w:drawing>
           <wp:inline distT="0" distB="0" distL="0" distR="0">
-            <wp:extent cx="2133600" cy="6807200"/>
+            <wp:extent cx="5092700" cy="5168900"/>
             <wp:effectExtent l="0" t="0" r="0" b="0"/>
-            <wp:docPr id="4" name="Imagen 4" descr="Forma&#10;&#10;Descripción generada automáticamente"/>
+            <wp:docPr id="2" name="Imagen 2" descr="Gráfico&#10;&#10;Descripción generada automáticamente"/>
             <wp:cNvGraphicFramePr>
               <a:graphicFrameLocks xmlns:a="http://schemas.openxmlformats.org/drawingml/2006/main" noChangeAspect="1"/>
             </wp:cNvGraphicFramePr>
@@ -3630,7 +3106,7 @@
               <a:graphicData uri="http://schemas.openxmlformats.org/drawingml/2006/picture">
                 <pic:pic xmlns:pic="http://schemas.openxmlformats.org/drawingml/2006/picture">
                   <pic:nvPicPr>
-                    <pic:cNvPr id="4" name="Imagen 4" descr="Forma&#10;&#10;Descripción generada automáticamente"/>
+                    <pic:cNvPr id="2" name="Imagen 2" descr="Gráfico&#10;&#10;Descripción generada automáticamente"/>
                     <pic:cNvPicPr/>
                   </pic:nvPicPr>
                   <pic:blipFill>
@@ -3648,7 +3124,7 @@
                   <pic:spPr>
                     <a:xfrm>
                       <a:off x="0" y="0"/>
-                      <a:ext cx="2133600" cy="6807200"/>
+                      <a:ext cx="5092700" cy="5168900"/>
                     </a:xfrm>
                     <a:prstGeom prst="rect">
                       <a:avLst/>
@@ -3661,7 +3137,6 @@
         </w:drawing>
       </w:r>
     </w:p>
-    <w:p/>
     <w:sectPr>
       <w:footerReference w:type="default" r:id="rId14"/>
       <w:pgSz w:w="11906" w:h="16838"/>

</xml_diff>